<commit_message>
update security model document
</commit_message>
<xml_diff>
--- a/constructs/security-model.docx
+++ b/constructs/security-model.docx
@@ -41,11 +41,10 @@
         <w:pStyle w:val="BodyText"/>
       </w:pPr>
       <w:r>
-        <w:t>Security mechanisms for OpenC2 are applied external to the language itself.</w:t>
+        <w:t>The IA tenets shall be treated as external dependencies and the language will define an IA Overlay.</w:t>
       </w:r>
-      <w:r>
-        <w:t xml:space="preserve"> </w:t>
-      </w:r>
+      <w:bookmarkStart w:id="0" w:name="_GoBack"/>
+      <w:bookmarkEnd w:id="0"/>
     </w:p>
     <w:tbl>
       <w:tblPr>
@@ -123,7 +122,6 @@
             <w:pPr>
               <w:pStyle w:val="ListBullet"/>
             </w:pPr>
-            <w:bookmarkStart w:id="0" w:name="_GoBack"/>
             <w:r>
               <w:t>{</w:t>
             </w:r>
@@ -136,7 +134,6 @@
             <w:r>
               <w:t>}</w:t>
             </w:r>
-            <w:bookmarkEnd w:id="0"/>
           </w:p>
         </w:tc>
         <w:tc>

</xml_diff>